<commit_message>
Fixing some phk conversion
</commit_message>
<xml_diff>
--- a/test_data/phk_docx/Phake_test.docx
+++ b/test_data/phk_docx/Phake_test.docx
@@ -1,6 +1,6 @@
 
 <file path=word/document.xml><?xml version="1.0" encoding="utf-8"?>
-<w:document xmlns:o="urn:schemas-microsoft-com:office:office" xmlns:r="http://schemas.openxmlformats.org/officeDocument/2006/relationships" xmlns:v="urn:schemas-microsoft-com:vml" xmlns:w="http://schemas.openxmlformats.org/wordprocessingml/2006/main" xmlns:w10="urn:schemas-microsoft-com:office:word" xmlns:wp="http://schemas.openxmlformats.org/drawingml/2006/wordprocessingDrawing" xmlns:wps="http://schemas.microsoft.com/office/word/2010/wordprocessingShape" xmlns:wpg="http://schemas.microsoft.com/office/word/2010/wordprocessingGroup" xmlns:mc="http://schemas.openxmlformats.org/markup-compatibility/2006" xmlns:wp14="http://schemas.microsoft.com/office/word/2010/wordprocessingDrawing" xmlns:w14="http://schemas.microsoft.com/office/word/2010/wordml" mc:Ignorable="w14 wp14">
+<w:document xmlns:o="urn:schemas-microsoft-com:office:office" xmlns:r="http://schemas.openxmlformats.org/officeDocument/2006/relationships" xmlns:v="urn:schemas-microsoft-com:vml" xmlns:w="http://schemas.openxmlformats.org/wordprocessingml/2006/main" xmlns:w10="urn:schemas-microsoft-com:office:word" xmlns:wp="http://schemas.openxmlformats.org/drawingml/2006/wordprocessingDrawing" xmlns:pic="http://schemas.openxmlformats.org/drawingml/2006/picture" xmlns:wps="http://schemas.microsoft.com/office/word/2010/wordprocessingShape" xmlns:wpg="http://schemas.microsoft.com/office/word/2010/wordprocessingGroup" xmlns:mc="http://schemas.openxmlformats.org/markup-compatibility/2006" xmlns:wp14="http://schemas.microsoft.com/office/word/2010/wordprocessingDrawing" xmlns:w14="http://schemas.microsoft.com/office/word/2010/wordml" xmlns:w15="http://schemas.microsoft.com/office/word/2012/wordml" mc:Ignorable="w14 wp14 w15">
   <w:background w:color="FFFFFF"/>
   <w:body>
     <w:p>
@@ -17,26 +17,32 @@
     </w:p>
     <w:p>
       <w:pPr>
-        <w:pStyle w:val="Normal1"/>
-        <w:rPr/>
-      </w:pPr>
-      <w:r>
-        <w:rPr/>
-      </w:r>
-    </w:p>
-    <w:p>
-      <w:pPr>
-        <w:pStyle w:val="Normal1"/>
-        <w:rPr/>
-      </w:pPr>
-      <w:r>
-        <w:rPr/>
-        <w:t xml:space="preserve">ahom abc def hik jkl mno aMo aMu </w:t>
-      </w:r>
-    </w:p>
-    <w:p>
-      <w:pPr>
-        <w:pStyle w:val="Normal1"/>
+        <w:pStyle w:val="LO-normal"/>
+        <w:rPr/>
+      </w:pPr>
+      <w:r>
+        <w:rPr/>
+      </w:r>
+    </w:p>
+    <w:p>
+      <w:pPr>
+        <w:pStyle w:val="LO-normal"/>
+        <w:rPr/>
+      </w:pPr>
+      <w:r>
+        <w:rPr/>
+        <w:t>ahom a</w:t>
+      </w:r>
+      <w:r>
+        <w:rPr>
+          <w:rFonts w:ascii="Ahom Manuscript" w:hAnsi="Ahom Manuscript"/>
+        </w:rPr>
+        <w:t xml:space="preserve">bc def hik jkl mno aMo aMu </w:t>
+      </w:r>
+    </w:p>
+    <w:p>
+      <w:pPr>
+        <w:pStyle w:val="LO-normal"/>
         <w:rPr/>
       </w:pPr>
       <w:r>
@@ -64,7 +70,7 @@
     </w:p>
     <w:p>
       <w:pPr>
-        <w:pStyle w:val="Normal1"/>
+        <w:pStyle w:val="LO-normal"/>
         <w:rPr/>
       </w:pPr>
       <w:r>
@@ -74,16 +80,16 @@
     </w:p>
     <w:p>
       <w:pPr>
-        <w:pStyle w:val="Normal1"/>
-        <w:rPr/>
-      </w:pPr>
-      <w:r>
-        <w:rPr/>
-      </w:r>
-    </w:p>
-    <w:p>
-      <w:pPr>
-        <w:pStyle w:val="Normal1"/>
+        <w:pStyle w:val="LO-normal"/>
+        <w:rPr/>
+      </w:pPr>
+      <w:r>
+        <w:rPr/>
+      </w:r>
+    </w:p>
+    <w:p>
+      <w:pPr>
+        <w:pStyle w:val="LO-normal"/>
         <w:rPr/>
       </w:pPr>
       <w:r>
@@ -93,16 +99,53 @@
     </w:p>
     <w:p>
       <w:pPr>
-        <w:pStyle w:val="Normal1"/>
-        <w:rPr/>
-      </w:pPr>
-      <w:r>
-        <w:rPr/>
-      </w:r>
-    </w:p>
-    <w:p>
-      <w:pPr>
-        <w:pStyle w:val="Normal1"/>
+        <w:pStyle w:val="LO-normal"/>
+        <w:rPr/>
+      </w:pPr>
+      <w:r>
+        <w:rPr/>
+      </w:r>
+    </w:p>
+    <w:p>
+      <w:pPr>
+        <w:pStyle w:val="LO-normal"/>
+        <w:rPr>
+          <w:rFonts w:ascii="Phake Ramayana" w:hAnsi="Phake Ramayana"/>
+        </w:rPr>
+      </w:pPr>
+      <w:r>
+        <w:rPr>
+          <w:rFonts w:ascii="Phake Ramayana" w:hAnsi="Phake Ramayana"/>
+        </w:rPr>
+        <w:t>faboe soieg coepkn oweknvc</w:t>
+      </w:r>
+    </w:p>
+    <w:p>
+      <w:pPr>
+        <w:pStyle w:val="LO-normal"/>
+        <w:rPr>
+          <w:rFonts w:ascii="Phake Ramayana" w:hAnsi="Phake Ramayana"/>
+        </w:rPr>
+      </w:pPr>
+      <w:r>
+        <w:rPr>
+          <w:rFonts w:ascii="Phake Ramayana" w:hAnsi="Phake Ramayana"/>
+        </w:rPr>
+        <w:t>w09d plnk</w:t>
+      </w:r>
+    </w:p>
+    <w:p>
+      <w:pPr>
+        <w:pStyle w:val="LO-normal"/>
+        <w:rPr/>
+      </w:pPr>
+      <w:r>
+        <w:rPr/>
+      </w:r>
+    </w:p>
+    <w:p>
+      <w:pPr>
+        <w:pStyle w:val="LO-normal"/>
         <w:rPr>
           <w:rFonts w:ascii="Phake Script" w:hAnsi="Phake Script"/>
         </w:rPr>
@@ -116,7 +159,62 @@
     </w:p>
     <w:p>
       <w:pPr>
-        <w:pStyle w:val="Normal1"/>
+        <w:pStyle w:val="LO-normal"/>
+        <w:rPr>
+          <w:rFonts w:ascii="Phake Script" w:hAnsi="Phake Script"/>
+        </w:rPr>
+      </w:pPr>
+      <w:r>
+        <w:rPr>
+          <w:rFonts w:ascii="Phake Script" w:hAnsi="Phake Script"/>
+        </w:rPr>
+        <w:t>w09d plnk</w:t>
+      </w:r>
+    </w:p>
+    <w:p>
+      <w:pPr>
+        <w:pStyle w:val="LO-normal"/>
+        <w:rPr>
+          <w:rFonts w:ascii="Phake Ramayana" w:hAnsi="Phake Ramayana"/>
+        </w:rPr>
+      </w:pPr>
+      <w:r>
+        <w:rPr>
+          <w:rFonts w:ascii="Phake Ramayana" w:hAnsi="Phake Ramayana"/>
+        </w:rPr>
+      </w:r>
+    </w:p>
+    <w:p>
+      <w:pPr>
+        <w:pStyle w:val="LO-normal"/>
+        <w:rPr>
+          <w:rFonts w:ascii="Phake Ramayana" w:hAnsi="Phake Ramayana"/>
+        </w:rPr>
+      </w:pPr>
+      <w:r>
+        <w:rPr>
+          <w:rFonts w:ascii="Phake Ramayana" w:hAnsi="Phake Ramayana"/>
+        </w:rPr>
+        <w:t>faboe soieg coepkn oweknvc</w:t>
+      </w:r>
+    </w:p>
+    <w:p>
+      <w:pPr>
+        <w:pStyle w:val="LO-normal"/>
+        <w:rPr>
+          <w:rFonts w:ascii="Phake Ramayana" w:hAnsi="Phake Ramayana"/>
+        </w:rPr>
+      </w:pPr>
+      <w:r>
+        <w:rPr>
+          <w:rFonts w:ascii="Phake Ramayana" w:hAnsi="Phake Ramayana"/>
+        </w:rPr>
+        <w:t>w09d plnk</w:t>
+      </w:r>
+    </w:p>
+    <w:p>
+      <w:pPr>
+        <w:pStyle w:val="LO-normal"/>
         <w:rPr>
           <w:rFonts w:ascii="Phake Scriopt" w:hAnsi="Phake Scriopt"/>
         </w:rPr>
@@ -125,71 +223,11 @@
         <w:rPr>
           <w:rFonts w:ascii="Phake Scriopt" w:hAnsi="Phake Scriopt"/>
         </w:rPr>
-        <w:t>w09d plnk</w:t>
-      </w:r>
-    </w:p>
-    <w:p>
-      <w:pPr>
-        <w:pStyle w:val="Normal1"/>
-        <w:rPr/>
-      </w:pPr>
-      <w:r>
-        <w:rPr/>
-      </w:r>
-    </w:p>
-    <w:p>
-      <w:pPr>
-        <w:pStyle w:val="Normal1"/>
-        <w:rPr/>
-      </w:pPr>
-      <w:r>
-        <w:rPr/>
-      </w:r>
-    </w:p>
-    <w:p>
-      <w:pPr>
-        <w:pStyle w:val="Normal1"/>
-        <w:rPr>
-          <w:rFonts w:ascii="Phake Ramayana" w:hAnsi="Phake Ramayana"/>
-        </w:rPr>
-      </w:pPr>
-      <w:r>
-        <w:rPr>
-          <w:rFonts w:ascii="Phake Ramayana" w:hAnsi="Phake Ramayana"/>
-        </w:rPr>
-        <w:t>faboe soieg coepkn oweknvc</w:t>
-      </w:r>
-    </w:p>
-    <w:p>
-      <w:pPr>
-        <w:pStyle w:val="Normal1"/>
-        <w:rPr>
-          <w:rFonts w:ascii="Phake Ramayana" w:hAnsi="Phake Ramayana"/>
-        </w:rPr>
-      </w:pPr>
-      <w:r>
-        <w:rPr>
-          <w:rFonts w:ascii="Phake Ramayana" w:hAnsi="Phake Ramayana"/>
-        </w:rPr>
-        <w:t>w09d plnk</w:t>
-      </w:r>
-    </w:p>
-    <w:p>
-      <w:pPr>
-        <w:pStyle w:val="Normal1"/>
-        <w:rPr>
-          <w:rFonts w:ascii="Phake Scriopt" w:hAnsi="Phake Scriopt"/>
-        </w:rPr>
-      </w:pPr>
-      <w:r>
-        <w:rPr>
-          <w:rFonts w:ascii="Phake Scriopt" w:hAnsi="Phake Scriopt"/>
-        </w:rPr>
-      </w:r>
-    </w:p>
-    <w:p>
-      <w:pPr>
-        <w:pStyle w:val="Normal1"/>
+      </w:r>
+    </w:p>
+    <w:p>
+      <w:pPr>
+        <w:pStyle w:val="LO-normal"/>
         <w:rPr/>
       </w:pPr>
       <w:r>
@@ -199,7 +237,7 @@
     </w:p>
     <w:p>
       <w:pPr>
-        <w:pStyle w:val="Normal1"/>
+        <w:pStyle w:val="LO-normal"/>
         <w:rPr/>
       </w:pPr>
       <w:r>
@@ -209,7 +247,7 @@
     </w:p>
     <w:p>
       <w:pPr>
-        <w:pStyle w:val="Normal1"/>
+        <w:pStyle w:val="LO-normal"/>
         <w:rPr/>
       </w:pPr>
       <w:r>
@@ -237,7 +275,7 @@
     </w:p>
     <w:p>
       <w:pPr>
-        <w:pStyle w:val="Normal1"/>
+        <w:pStyle w:val="LO-normal"/>
         <w:rPr/>
       </w:pPr>
       <w:r>
@@ -247,7 +285,7 @@
     <w:sectPr>
       <w:type w:val="nextPage"/>
       <w:pgSz w:w="12240" w:h="15840"/>
-      <w:pgMar w:left="1440" w:right="1440" w:header="0" w:top="1440" w:footer="0" w:bottom="1440" w:gutter="0"/>
+      <w:pgMar w:left="1440" w:right="1440" w:gutter="0" w:header="0" w:top="1440" w:footer="0" w:bottom="1440"/>
       <w:pgNumType w:start="1" w:fmt="decimal"/>
       <w:formProt w:val="false"/>
       <w:textDirection w:val="lrTb"/>
@@ -265,7 +303,7 @@
         <w:rFonts w:ascii="Arial" w:hAnsi="Arial" w:eastAsia="Arial" w:cs="Arial"/>
         <w:sz w:val="22"/>
         <w:szCs w:val="22"/>
-        <w:lang w:val="en" w:eastAsia="zh-CN" w:bidi="hi-IN"/>
+        <w:lang w:val="en-US" w:eastAsia="zh-CN" w:bidi="hi-IN"/>
       </w:rPr>
     </w:rPrDefault>
     <w:pPrDefault>
@@ -279,9 +317,10 @@
     <w:qFormat/>
     <w:pPr>
       <w:widowControl/>
+      <w:suppressAutoHyphens w:val="true"/>
       <w:bidi w:val="0"/>
       <w:spacing w:lineRule="auto" w:line="276" w:before="0" w:after="0"/>
-      <w:jc w:val="left"/>
+      <w:jc w:val="start"/>
     </w:pPr>
     <w:rPr>
       <w:rFonts w:ascii="Arial" w:hAnsi="Arial" w:eastAsia="Arial" w:cs="Arial"/>
@@ -289,13 +328,13 @@
       <w:kern w:val="0"/>
       <w:sz w:val="22"/>
       <w:szCs w:val="22"/>
-      <w:lang w:val="en" w:eastAsia="zh-CN" w:bidi="hi-IN"/>
+      <w:lang w:val="en-US" w:eastAsia="zh-CN" w:bidi="hi-IN"/>
     </w:rPr>
   </w:style>
   <w:style w:type="paragraph" w:styleId="Heading1">
-    <w:name w:val="Heading 1"/>
-    <w:basedOn w:val="Normal1"/>
-    <w:next w:val="Normal1"/>
+    <w:name w:val="heading 1"/>
+    <w:basedOn w:val="LO-normal"/>
+    <w:next w:val="LO-normal"/>
     <w:qFormat/>
     <w:pPr>
       <w:keepNext w:val="true"/>
@@ -309,9 +348,9 @@
     </w:rPr>
   </w:style>
   <w:style w:type="paragraph" w:styleId="Heading2">
-    <w:name w:val="Heading 2"/>
-    <w:basedOn w:val="Normal1"/>
-    <w:next w:val="Normal1"/>
+    <w:name w:val="heading 2"/>
+    <w:basedOn w:val="LO-normal"/>
+    <w:next w:val="LO-normal"/>
     <w:qFormat/>
     <w:pPr>
       <w:keepNext w:val="true"/>
@@ -326,9 +365,9 @@
     </w:rPr>
   </w:style>
   <w:style w:type="paragraph" w:styleId="Heading3">
-    <w:name w:val="Heading 3"/>
-    <w:basedOn w:val="Normal1"/>
-    <w:next w:val="Normal1"/>
+    <w:name w:val="heading 3"/>
+    <w:basedOn w:val="LO-normal"/>
+    <w:next w:val="LO-normal"/>
     <w:qFormat/>
     <w:pPr>
       <w:keepNext w:val="true"/>
@@ -344,9 +383,9 @@
     </w:rPr>
   </w:style>
   <w:style w:type="paragraph" w:styleId="Heading4">
-    <w:name w:val="Heading 4"/>
-    <w:basedOn w:val="Normal1"/>
-    <w:next w:val="Normal1"/>
+    <w:name w:val="heading 4"/>
+    <w:basedOn w:val="LO-normal"/>
+    <w:next w:val="LO-normal"/>
     <w:qFormat/>
     <w:pPr>
       <w:keepNext w:val="true"/>
@@ -361,9 +400,9 @@
     </w:rPr>
   </w:style>
   <w:style w:type="paragraph" w:styleId="Heading5">
-    <w:name w:val="Heading 5"/>
-    <w:basedOn w:val="Normal1"/>
-    <w:next w:val="Normal1"/>
+    <w:name w:val="heading 5"/>
+    <w:basedOn w:val="LO-normal"/>
+    <w:next w:val="LO-normal"/>
     <w:qFormat/>
     <w:pPr>
       <w:keepNext w:val="true"/>
@@ -378,9 +417,9 @@
     </w:rPr>
   </w:style>
   <w:style w:type="paragraph" w:styleId="Heading6">
-    <w:name w:val="Heading 6"/>
-    <w:basedOn w:val="Normal1"/>
-    <w:next w:val="Normal1"/>
+    <w:name w:val="heading 6"/>
+    <w:basedOn w:val="LO-normal"/>
+    <w:next w:val="LO-normal"/>
     <w:qFormat/>
     <w:pPr>
       <w:keepNext w:val="true"/>
@@ -398,7 +437,7 @@
   <w:style w:type="paragraph" w:styleId="Heading">
     <w:name w:val="Heading"/>
     <w:basedOn w:val="Normal"/>
-    <w:next w:val="TextBody"/>
+    <w:next w:val="BodyText"/>
     <w:qFormat/>
     <w:pPr>
       <w:keepNext w:val="true"/>
@@ -410,7 +449,7 @@
       <w:szCs w:val="28"/>
     </w:rPr>
   </w:style>
-  <w:style w:type="paragraph" w:styleId="TextBody">
+  <w:style w:type="paragraph" w:styleId="BodyText">
     <w:name w:val="Body Text"/>
     <w:basedOn w:val="Normal"/>
     <w:pPr>
@@ -420,14 +459,14 @@
   </w:style>
   <w:style w:type="paragraph" w:styleId="List">
     <w:name w:val="List"/>
-    <w:basedOn w:val="TextBody"/>
+    <w:basedOn w:val="BodyText"/>
     <w:pPr/>
     <w:rPr>
       <w:rFonts w:cs="Arial Unicode MS"/>
     </w:rPr>
   </w:style>
   <w:style w:type="paragraph" w:styleId="Caption">
-    <w:name w:val="Caption"/>
+    <w:name w:val="caption"/>
     <w:basedOn w:val="Normal"/>
     <w:qFormat/>
     <w:pPr>
@@ -453,14 +492,15 @@
       <w:rFonts w:cs="Arial Unicode MS"/>
     </w:rPr>
   </w:style>
-  <w:style w:type="paragraph" w:styleId="Normal1" w:default="1">
+  <w:style w:type="paragraph" w:styleId="LO-normal" w:default="1">
     <w:name w:val="LO-normal"/>
     <w:qFormat/>
     <w:pPr>
       <w:widowControl/>
+      <w:suppressAutoHyphens w:val="true"/>
       <w:bidi w:val="0"/>
       <w:spacing w:lineRule="auto" w:line="276" w:before="0" w:after="0"/>
-      <w:jc w:val="left"/>
+      <w:jc w:val="start"/>
     </w:pPr>
     <w:rPr>
       <w:rFonts w:ascii="Arial" w:hAnsi="Arial" w:eastAsia="Arial" w:cs="Arial"/>
@@ -468,13 +508,13 @@
       <w:kern w:val="0"/>
       <w:sz w:val="22"/>
       <w:szCs w:val="22"/>
-      <w:lang w:val="en" w:eastAsia="zh-CN" w:bidi="hi-IN"/>
+      <w:lang w:val="en-US" w:eastAsia="zh-CN" w:bidi="hi-IN"/>
     </w:rPr>
   </w:style>
   <w:style w:type="paragraph" w:styleId="Title">
     <w:name w:val="Title"/>
-    <w:basedOn w:val="Normal1"/>
-    <w:next w:val="Normal1"/>
+    <w:basedOn w:val="LO-normal"/>
+    <w:next w:val="LO-normal"/>
     <w:qFormat/>
     <w:pPr>
       <w:keepNext w:val="true"/>
@@ -489,8 +529,8 @@
   </w:style>
   <w:style w:type="paragraph" w:styleId="Subtitle">
     <w:name w:val="Subtitle"/>
-    <w:basedOn w:val="Normal1"/>
-    <w:next w:val="Normal1"/>
+    <w:basedOn w:val="LO-normal"/>
+    <w:next w:val="LO-normal"/>
     <w:qFormat/>
     <w:pPr>
       <w:keepNext w:val="true"/>
@@ -513,41 +553,41 @@
 </file>
 
 <file path=word/theme/theme1.xml><?xml version="1.0" encoding="utf-8"?>
-<a:theme xmlns:a="http://schemas.openxmlformats.org/drawingml/2006/main" name="Office Theme">
+<a:theme xmlns:a="http://schemas.openxmlformats.org/drawingml/2006/main" xmlns:r="http://schemas.openxmlformats.org/officeDocument/2006/relationships" name="Office Theme">
   <a:themeElements>
     <a:clrScheme name="Office">
       <a:dk1>
-        <a:sysClr val="windowText" lastClr="000000"/>
+        <a:srgbClr val="000000"/>
       </a:dk1>
       <a:lt1>
-        <a:sysClr val="window" lastClr="FFFFFF"/>
+        <a:srgbClr val="ffffff"/>
       </a:lt1>
       <a:dk2>
-        <a:srgbClr val="1F497D"/>
+        <a:srgbClr val="1f497d"/>
       </a:dk2>
       <a:lt2>
-        <a:srgbClr val="EEECE1"/>
+        <a:srgbClr val="eeece1"/>
       </a:lt2>
       <a:accent1>
-        <a:srgbClr val="4F81BD"/>
+        <a:srgbClr val="4f81bd"/>
       </a:accent1>
       <a:accent2>
-        <a:srgbClr val="C0504D"/>
+        <a:srgbClr val="c0504d"/>
       </a:accent2>
       <a:accent3>
-        <a:srgbClr val="9BBB59"/>
+        <a:srgbClr val="9bbb59"/>
       </a:accent3>
       <a:accent4>
-        <a:srgbClr val="8064A2"/>
+        <a:srgbClr val="8064a2"/>
       </a:accent4>
       <a:accent5>
-        <a:srgbClr val="4BACC6"/>
+        <a:srgbClr val="4bacc6"/>
       </a:accent5>
       <a:accent6>
-        <a:srgbClr val="F79646"/>
+        <a:srgbClr val="f79646"/>
       </a:accent6>
       <a:hlink>
-        <a:srgbClr val="0000FF"/>
+        <a:srgbClr val="0000ff"/>
       </a:hlink>
       <a:folHlink>
         <a:srgbClr val="800080"/>
@@ -555,279 +595,131 @@
     </a:clrScheme>
     <a:fontScheme name="Office">
       <a:majorFont>
-        <a:latin typeface="Calibri"/>
+        <a:latin typeface="Calibri" pitchFamily="0" charset="1"/>
         <a:ea typeface=""/>
         <a:cs typeface=""/>
-        <a:font script="Jpan" typeface="ＭＳ ゴシック"/>
-        <a:font script="Hang" typeface="맑은 고딕"/>
-        <a:font script="Hans" typeface="宋体"/>
-        <a:font script="Hant" typeface="新細明體"/>
-        <a:font script="Arab" typeface="Times New Roman"/>
-        <a:font script="Hebr" typeface="Times New Roman"/>
-        <a:font script="Thai" typeface="Angsana New"/>
-        <a:font script="Ethi" typeface="Nyala"/>
-        <a:font script="Beng" typeface="Vrinda"/>
-        <a:font script="Gujr" typeface="Shruti"/>
-        <a:font script="Khmr" typeface="MoolBoran"/>
-        <a:font script="Knda" typeface="Tunga"/>
-        <a:font script="Guru" typeface="Raavi"/>
-        <a:font script="Cans" typeface="Euphemia"/>
-        <a:font script="Cher" typeface="Plantagenet Cherokee"/>
-        <a:font script="Yiii" typeface="Microsoft Yi Baiti"/>
-        <a:font script="Tibt" typeface="Microsoft Himalaya"/>
-        <a:font script="Thaa" typeface="MV Boli"/>
-        <a:font script="Deva" typeface="Mangal"/>
-        <a:font script="Telu" typeface="Gautami"/>
-        <a:font script="Taml" typeface="Latha"/>
-        <a:font script="Syrc" typeface="Estrangelo Edessa"/>
-        <a:font script="Orya" typeface="Kalinga"/>
-        <a:font script="Mlym" typeface="Kartika"/>
-        <a:font script="Laoo" typeface="DokChampa"/>
-        <a:font script="Sinh" typeface="Iskoola Pota"/>
-        <a:font script="Mong" typeface="Mongolian Baiti"/>
-        <a:font script="Viet" typeface="Times New Roman"/>
-        <a:font script="Uigh" typeface="Microsoft Uighur"/>
-        <a:font script="Geor" typeface="Sylfaen"/>
       </a:majorFont>
       <a:minorFont>
-        <a:latin typeface="Cambria"/>
+        <a:latin typeface="Cambria" pitchFamily="0" charset="1"/>
         <a:ea typeface=""/>
         <a:cs typeface=""/>
-        <a:font script="Jpan" typeface="ＭＳ 明朝"/>
-        <a:font script="Hang" typeface="맑은 고딕"/>
-        <a:font script="Hans" typeface="宋体"/>
-        <a:font script="Hant" typeface="新細明體"/>
-        <a:font script="Arab" typeface="Arial"/>
-        <a:font script="Hebr" typeface="Arial"/>
-        <a:font script="Thai" typeface="Cordia New"/>
-        <a:font script="Ethi" typeface="Nyala"/>
-        <a:font script="Beng" typeface="Vrinda"/>
-        <a:font script="Gujr" typeface="Shruti"/>
-        <a:font script="Khmr" typeface="DaunPenh"/>
-        <a:font script="Knda" typeface="Tunga"/>
-        <a:font script="Guru" typeface="Raavi"/>
-        <a:font script="Cans" typeface="Euphemia"/>
-        <a:font script="Cher" typeface="Plantagenet Cherokee"/>
-        <a:font script="Yiii" typeface="Microsoft Yi Baiti"/>
-        <a:font script="Tibt" typeface="Microsoft Himalaya"/>
-        <a:font script="Thaa" typeface="MV Boli"/>
-        <a:font script="Deva" typeface="Mangal"/>
-        <a:font script="Telu" typeface="Gautami"/>
-        <a:font script="Taml" typeface="Latha"/>
-        <a:font script="Syrc" typeface="Estrangelo Edessa"/>
-        <a:font script="Orya" typeface="Kalinga"/>
-        <a:font script="Mlym" typeface="Kartika"/>
-        <a:font script="Laoo" typeface="DokChampa"/>
-        <a:font script="Sinh" typeface="Iskoola Pota"/>
-        <a:font script="Mong" typeface="Mongolian Baiti"/>
-        <a:font script="Viet" typeface="Arial"/>
-        <a:font script="Uigh" typeface="Microsoft Uighur"/>
-        <a:font script="Geor" typeface="Sylfaen"/>
       </a:minorFont>
     </a:fontScheme>
-    <a:fmtScheme name="Office">
+    <a:fmtScheme>
       <a:fillStyleLst>
         <a:solidFill>
           <a:schemeClr val="phClr"/>
         </a:solidFill>
-        <a:gradFill rotWithShape="1">
+        <a:gradFill>
           <a:gsLst>
             <a:gs pos="0">
               <a:schemeClr val="phClr">
                 <a:tint val="50000"/>
-                <a:satMod val="300000"/>
               </a:schemeClr>
             </a:gs>
             <a:gs pos="35000">
               <a:schemeClr val="phClr">
                 <a:tint val="37000"/>
-                <a:satMod val="300000"/>
               </a:schemeClr>
             </a:gs>
             <a:gs pos="100000">
               <a:schemeClr val="phClr">
                 <a:tint val="15000"/>
-                <a:satMod val="350000"/>
               </a:schemeClr>
             </a:gs>
           </a:gsLst>
           <a:lin ang="16200000" scaled="1"/>
+          <a:tileRect l="0" t="0" r="0" b="0"/>
         </a:gradFill>
-        <a:gradFill rotWithShape="1">
+        <a:gradFill>
           <a:gsLst>
             <a:gs pos="0">
               <a:schemeClr val="phClr">
                 <a:tint val="100000"/>
                 <a:shade val="100000"/>
-                <a:satMod val="130000"/>
               </a:schemeClr>
             </a:gs>
             <a:gs pos="100000">
               <a:schemeClr val="phClr">
                 <a:tint val="50000"/>
                 <a:shade val="100000"/>
-                <a:satMod val="350000"/>
               </a:schemeClr>
             </a:gs>
           </a:gsLst>
           <a:lin ang="16200000" scaled="0"/>
+          <a:tileRect l="0" t="0" r="0" b="0"/>
         </a:gradFill>
       </a:fillStyleLst>
       <a:lnStyleLst>
         <a:ln w="9525" cap="flat" cmpd="sng" algn="ctr">
-          <a:solidFill>
-            <a:schemeClr val="phClr">
-              <a:shade val="95000"/>
-              <a:satMod val="105000"/>
-            </a:schemeClr>
-          </a:solidFill>
           <a:prstDash val="solid"/>
         </a:ln>
         <a:ln w="25400" cap="flat" cmpd="sng" algn="ctr">
-          <a:solidFill>
-            <a:schemeClr val="phClr"/>
-          </a:solidFill>
           <a:prstDash val="solid"/>
         </a:ln>
         <a:ln w="38100" cap="flat" cmpd="sng" algn="ctr">
-          <a:solidFill>
-            <a:schemeClr val="phClr"/>
-          </a:solidFill>
           <a:prstDash val="solid"/>
         </a:ln>
       </a:lnStyleLst>
       <a:effectStyleLst>
         <a:effectStyle>
-          <a:effectLst>
-            <a:outerShdw blurRad="40000" dist="20000" dir="5400000" rotWithShape="0">
-              <a:srgbClr val="000000">
-                <a:alpha val="38000"/>
-              </a:srgbClr>
-            </a:outerShdw>
-          </a:effectLst>
+          <a:effectLst/>
         </a:effectStyle>
         <a:effectStyle>
-          <a:effectLst>
-            <a:outerShdw blurRad="40000" dist="23000" dir="5400000" rotWithShape="0">
-              <a:srgbClr val="000000">
-                <a:alpha val="35000"/>
-              </a:srgbClr>
-            </a:outerShdw>
-          </a:effectLst>
+          <a:effectLst/>
         </a:effectStyle>
         <a:effectStyle>
-          <a:effectLst>
-            <a:outerShdw blurRad="40000" dist="23000" dir="5400000" rotWithShape="0">
-              <a:srgbClr val="000000">
-                <a:alpha val="35000"/>
-              </a:srgbClr>
-            </a:outerShdw>
-          </a:effectLst>
-          <a:scene3d>
-            <a:camera prst="orthographicFront">
-              <a:rot lat="0" lon="0" rev="0"/>
-            </a:camera>
-            <a:lightRig rig="threePt" dir="t">
-              <a:rot lat="0" lon="0" rev="1200000"/>
-            </a:lightRig>
-          </a:scene3d>
-          <a:sp3d>
-            <a:bevelT w="63500" h="25400"/>
-          </a:sp3d>
+          <a:effectLst/>
         </a:effectStyle>
       </a:effectStyleLst>
       <a:bgFillStyleLst>
         <a:solidFill>
           <a:schemeClr val="phClr"/>
         </a:solidFill>
-        <a:gradFill rotWithShape="1">
+        <a:gradFill>
           <a:gsLst>
             <a:gs pos="0">
               <a:schemeClr val="phClr">
                 <a:tint val="40000"/>
-                <a:satMod val="350000"/>
               </a:schemeClr>
             </a:gs>
             <a:gs pos="40000">
               <a:schemeClr val="phClr">
                 <a:tint val="45000"/>
                 <a:shade val="99000"/>
-                <a:satMod val="350000"/>
               </a:schemeClr>
             </a:gs>
             <a:gs pos="100000">
               <a:schemeClr val="phClr">
                 <a:shade val="20000"/>
-                <a:satMod val="255000"/>
               </a:schemeClr>
             </a:gs>
           </a:gsLst>
           <a:path path="circle">
             <a:fillToRect l="50000" t="-80000" r="50000" b="180000"/>
           </a:path>
+          <a:tileRect l="0" t="0" r="0" b="0"/>
         </a:gradFill>
-        <a:gradFill rotWithShape="1">
+        <a:gradFill>
           <a:gsLst>
             <a:gs pos="0">
               <a:schemeClr val="phClr">
                 <a:tint val="80000"/>
-                <a:satMod val="300000"/>
               </a:schemeClr>
             </a:gs>
             <a:gs pos="100000">
               <a:schemeClr val="phClr">
                 <a:shade val="30000"/>
-                <a:satMod val="200000"/>
               </a:schemeClr>
             </a:gs>
           </a:gsLst>
           <a:path path="circle">
             <a:fillToRect l="50000" t="50000" r="50000" b="50000"/>
           </a:path>
+          <a:tileRect l="0" t="0" r="0" b="0"/>
         </a:gradFill>
       </a:bgFillStyleLst>
     </a:fmtScheme>
   </a:themeElements>
-  <a:objectDefaults>
-    <a:spDef>
-      <a:spPr/>
-      <a:bodyPr/>
-      <a:lstStyle/>
-      <a:style>
-        <a:lnRef idx="1">
-          <a:schemeClr val="accent1"/>
-        </a:lnRef>
-        <a:fillRef idx="3">
-          <a:schemeClr val="accent1"/>
-        </a:fillRef>
-        <a:effectRef idx="2">
-          <a:schemeClr val="accent1"/>
-        </a:effectRef>
-        <a:fontRef idx="minor">
-          <a:schemeClr val="lt1"/>
-        </a:fontRef>
-      </a:style>
-    </a:spDef>
-    <a:lnDef>
-      <a:spPr/>
-      <a:bodyPr/>
-      <a:lstStyle/>
-      <a:style>
-        <a:lnRef idx="2">
-          <a:schemeClr val="accent1"/>
-        </a:lnRef>
-        <a:fillRef idx="0">
-          <a:schemeClr val="accent1"/>
-        </a:fillRef>
-        <a:effectRef idx="1">
-          <a:schemeClr val="accent1"/>
-        </a:effectRef>
-        <a:fontRef idx="minor">
-          <a:schemeClr val="tx1"/>
-        </a:fontRef>
-      </a:style>
-    </a:lnDef>
-  </a:objectDefaults>
-  <a:extraClrSchemeLst/>
 </a:theme>
 </file>
</xml_diff>